<commit_message>
adding updated game page structure and game play for normal page
</commit_message>
<xml_diff>
--- a/P2-Writeup.docx
+++ b/P2-Writeup.docx
@@ -16,7 +16,15 @@
           <w:sz w:val="20"/>
           <w:szCs w:val="20"/>
         </w:rPr>
-        <w:t xml:space="preserve">Site link: </w:t>
+        <w:t xml:space="preserve">Site </w:t>
+      </w:r>
+      <w:r>
+        <w:rPr>
+          <w:rFonts w:ascii="Times New Roman" w:hAnsi="Times New Roman" w:cs="Times New Roman"/>
+          <w:sz w:val="20"/>
+          <w:szCs w:val="20"/>
+        </w:rPr>
+        <w:t xml:space="preserve">link: </w:t>
       </w:r>
       <w:hyperlink r:id="rId7" w:history="1">
         <w:r>
@@ -26,9 +34,17 @@
             <w:sz w:val="20"/>
             <w:szCs w:val="20"/>
           </w:rPr>
-          <w:t>https://dlaister.github.io/cs5610p1/</w:t>
+          <w:t>https://cs5610p2.onrender.com</w:t>
         </w:r>
       </w:hyperlink>
+      <w:r>
+        <w:rPr>
+          <w:rFonts w:ascii="Times New Roman" w:hAnsi="Times New Roman" w:cs="Times New Roman"/>
+          <w:sz w:val="20"/>
+          <w:szCs w:val="20"/>
+        </w:rPr>
+        <w:t xml:space="preserve"> </w:t>
+      </w:r>
     </w:p>
     <w:p>
       <w:pPr>
@@ -54,9 +70,17 @@
             <w:sz w:val="20"/>
             <w:szCs w:val="20"/>
           </w:rPr>
-          <w:t>https://github.com/dlaister/cs5610p1</w:t>
+          <w:t>https://github.com/dlaister/CS5610p2/tree/main</w:t>
         </w:r>
       </w:hyperlink>
+      <w:r>
+        <w:rPr>
+          <w:rFonts w:ascii="Times New Roman" w:hAnsi="Times New Roman" w:cs="Times New Roman"/>
+          <w:sz w:val="20"/>
+          <w:szCs w:val="20"/>
+        </w:rPr>
+        <w:t xml:space="preserve"> </w:t>
+      </w:r>
     </w:p>
     <w:p>
       <w:pPr>
@@ -73,33 +97,6 @@
           <w:szCs w:val="20"/>
         </w:rPr>
         <w:t xml:space="preserve">Video link: </w:t>
-      </w:r>
-      <w:hyperlink r:id="rId9" w:history="1">
-        <w:r>
-          <w:rPr>
-            <w:rStyle w:val="Hyperlink"/>
-            <w:rFonts w:ascii="Times New Roman" w:hAnsi="Times New Roman" w:cs="Times New Roman"/>
-            <w:sz w:val="20"/>
-            <w:szCs w:val="20"/>
-          </w:rPr>
-          <w:t>https://youtu.be/HyF7sr0FVXc</w:t>
-        </w:r>
-      </w:hyperlink>
-      <w:r>
-        <w:rPr>
-          <w:rFonts w:ascii="Times New Roman" w:hAnsi="Times New Roman" w:cs="Times New Roman"/>
-          <w:sz w:val="20"/>
-          <w:szCs w:val="20"/>
-        </w:rPr>
-        <w:t xml:space="preserve"> </w:t>
-      </w:r>
-      <w:r>
-        <w:rPr>
-          <w:rFonts w:ascii="Times New Roman" w:hAnsi="Times New Roman" w:cs="Times New Roman"/>
-          <w:sz w:val="20"/>
-          <w:szCs w:val="20"/>
-        </w:rPr>
-        <w:t xml:space="preserve"> </w:t>
       </w:r>
     </w:p>
     <w:p>
@@ -135,10 +132,11 @@
       <w:r>
         <w:rPr>
           <w:rFonts w:ascii="Times New Roman" w:hAnsi="Times New Roman" w:cs="Times New Roman"/>
-          <w:sz w:val="20"/>
-          <w:szCs w:val="20"/>
-        </w:rPr>
-        <w:t>What was the most challenging piece of this assignment?  Did you find it easy or challenging to work with HTML and CSS?  How long did this overall assignment take you?</w:t>
+          <w:color w:val="000000"/>
+          <w:sz w:val="20"/>
+          <w:szCs w:val="20"/>
+        </w:rPr>
+        <w:t>What were some challenges you faced while making this app?</w:t>
       </w:r>
     </w:p>
     <w:p>
@@ -160,82 +158,41 @@
           <w:sz w:val="20"/>
           <w:szCs w:val="20"/>
         </w:rPr>
-        <w:t xml:space="preserve">I think the most challenging piece was the grid and flex box setup for the different applications across the four pages. It is not that they are hard to do, but when the boxes get large and </w:t>
-      </w:r>
-      <w:r>
-        <w:rPr>
-          <w:rFonts w:ascii="Times New Roman" w:hAnsi="Times New Roman" w:cs="Times New Roman"/>
-          <w:sz w:val="20"/>
-          <w:szCs w:val="20"/>
-        </w:rPr>
-        <w:t>more dense</w:t>
-      </w:r>
-      <w:r>
-        <w:rPr>
-          <w:rFonts w:ascii="Times New Roman" w:hAnsi="Times New Roman" w:cs="Times New Roman"/>
-          <w:sz w:val="20"/>
-          <w:szCs w:val="20"/>
-        </w:rPr>
-        <w:t xml:space="preserve">, like that on </w:t>
-      </w:r>
-      <w:hyperlink r:id="rId10" w:history="1">
-        <w:r>
-          <w:rPr>
-            <w:rStyle w:val="Hyperlink"/>
-            <w:rFonts w:ascii="Times New Roman" w:hAnsi="Times New Roman" w:cs="Times New Roman"/>
-            <w:sz w:val="20"/>
-            <w:szCs w:val="20"/>
-          </w:rPr>
-          <w:t>The Game</w:t>
-        </w:r>
-      </w:hyperlink>
-      <w:r>
-        <w:rPr>
-          <w:rFonts w:ascii="Times New Roman" w:hAnsi="Times New Roman" w:cs="Times New Roman"/>
-          <w:sz w:val="20"/>
-          <w:szCs w:val="20"/>
-        </w:rPr>
-        <w:t xml:space="preserve"> page</w:t>
-      </w:r>
-      <w:r>
-        <w:rPr>
-          <w:rFonts w:ascii="Times New Roman" w:hAnsi="Times New Roman" w:cs="Times New Roman"/>
-          <w:sz w:val="20"/>
-          <w:szCs w:val="20"/>
-        </w:rPr>
-        <w:t xml:space="preserve">, it becomes harder to keep track of sections and to debug when trying to add functionalities and </w:t>
-      </w:r>
-      <w:r>
-        <w:rPr>
-          <w:rFonts w:ascii="Times New Roman" w:hAnsi="Times New Roman" w:cs="Times New Roman"/>
-          <w:sz w:val="20"/>
-          <w:szCs w:val="20"/>
-        </w:rPr>
-        <w:t xml:space="preserve">styling to specific elements. </w:t>
-      </w:r>
-      <w:r>
-        <w:rPr>
-          <w:rFonts w:ascii="Times New Roman" w:hAnsi="Times New Roman" w:cs="Times New Roman"/>
-          <w:sz w:val="20"/>
-          <w:szCs w:val="20"/>
-        </w:rPr>
-        <w:t>The assignment took me approximately 2</w:t>
-      </w:r>
-      <w:r>
-        <w:rPr>
-          <w:rFonts w:ascii="Times New Roman" w:hAnsi="Times New Roman" w:cs="Times New Roman"/>
-          <w:sz w:val="20"/>
-          <w:szCs w:val="20"/>
-        </w:rPr>
-        <w:t>5</w:t>
-      </w:r>
-      <w:r>
-        <w:rPr>
-          <w:rFonts w:ascii="Times New Roman" w:hAnsi="Times New Roman" w:cs="Times New Roman"/>
-          <w:sz w:val="20"/>
-          <w:szCs w:val="20"/>
-        </w:rPr>
-        <w:t xml:space="preserve"> hours. It helped that I recall a good portion of my prior web development class from undergrad. </w:t>
+        <w:t xml:space="preserve"> </w:t>
+      </w:r>
+      <w:r>
+        <w:rPr>
+          <w:rFonts w:ascii="Times New Roman" w:hAnsi="Times New Roman" w:cs="Times New Roman"/>
+          <w:sz w:val="20"/>
+          <w:szCs w:val="20"/>
+        </w:rPr>
+        <w:t xml:space="preserve">I think the biggest challenge was getting </w:t>
+      </w:r>
+      <w:r>
+        <w:rPr>
+          <w:rFonts w:ascii="Times New Roman" w:hAnsi="Times New Roman" w:cs="Times New Roman"/>
+          <w:sz w:val="20"/>
+          <w:szCs w:val="20"/>
+        </w:rPr>
+        <w:t>the framework from project 1 moved over to a react/</w:t>
+      </w:r>
+      <w:proofErr w:type="spellStart"/>
+      <w:r>
+        <w:rPr>
+          <w:rFonts w:ascii="Times New Roman" w:hAnsi="Times New Roman" w:cs="Times New Roman"/>
+          <w:sz w:val="20"/>
+          <w:szCs w:val="20"/>
+        </w:rPr>
+        <w:t>js</w:t>
+      </w:r>
+      <w:proofErr w:type="spellEnd"/>
+      <w:r>
+        <w:rPr>
+          <w:rFonts w:ascii="Times New Roman" w:hAnsi="Times New Roman" w:cs="Times New Roman"/>
+          <w:sz w:val="20"/>
+          <w:szCs w:val="20"/>
+        </w:rPr>
+        <w:t xml:space="preserve"> framework and getting things to work out as expected. I will say that I was not able to get everything to work as expected. I think the next big part was getting the AI functionality to work with against a player. This was a huge time suck in and of itself. I did use generative AI to assist me in implementation and reduce the time and to offer suggestions for building the functionality. With out it, I believe it would have taken me a lot longer. </w:t>
       </w:r>
     </w:p>
     <w:p>
@@ -254,10 +211,11 @@
       <w:r>
         <w:rPr>
           <w:rFonts w:ascii="Times New Roman" w:hAnsi="Times New Roman" w:cs="Times New Roman"/>
-          <w:sz w:val="20"/>
-          <w:szCs w:val="20"/>
-        </w:rPr>
-        <w:t>What decisions did you make when you made your site mobile friendly?</w:t>
+          <w:color w:val="000000"/>
+          <w:sz w:val="20"/>
+          <w:szCs w:val="20"/>
+        </w:rPr>
+        <w:t>Given more time, what additional features, functional or design changes would you make</w:t>
       </w:r>
     </w:p>
     <w:p>
@@ -279,68 +237,15 @@
           <w:sz w:val="20"/>
           <w:szCs w:val="20"/>
         </w:rPr>
-        <w:t xml:space="preserve">Everything was made with flexing in mind – growing and shrinking to meet the screen size. This also applied to desktop view. The main consideration was the @media where I set </w:t>
-      </w:r>
-      <w:r>
-        <w:rPr>
-          <w:rFonts w:ascii="Times New Roman" w:hAnsi="Times New Roman" w:cs="Times New Roman"/>
-          <w:sz w:val="20"/>
-          <w:szCs w:val="20"/>
-        </w:rPr>
-        <w:t>two max widths (480 and 768).</w:t>
-      </w:r>
-      <w:r>
-        <w:rPr>
-          <w:rFonts w:ascii="Times New Roman" w:hAnsi="Times New Roman" w:cs="Times New Roman"/>
-          <w:sz w:val="20"/>
-          <w:szCs w:val="20"/>
-        </w:rPr>
-        <w:t xml:space="preserve"> I wanted items to get taller and not wider with smaller screens as well to maintain </w:t>
-      </w:r>
-      <w:proofErr w:type="spellStart"/>
-      <w:r>
-        <w:rPr>
-          <w:rFonts w:ascii="Times New Roman" w:hAnsi="Times New Roman" w:cs="Times New Roman"/>
-          <w:sz w:val="20"/>
-          <w:szCs w:val="20"/>
-        </w:rPr>
-        <w:t>touchability</w:t>
-      </w:r>
-      <w:proofErr w:type="spellEnd"/>
-      <w:r>
-        <w:rPr>
-          <w:rFonts w:ascii="Times New Roman" w:hAnsi="Times New Roman" w:cs="Times New Roman"/>
-          <w:sz w:val="20"/>
-          <w:szCs w:val="20"/>
-        </w:rPr>
-        <w:t xml:space="preserve"> of objects like that on </w:t>
-      </w:r>
-      <w:hyperlink r:id="rId11" w:history="1">
-        <w:r>
-          <w:rPr>
-            <w:rStyle w:val="Hyperlink"/>
-            <w:rFonts w:ascii="Times New Roman" w:hAnsi="Times New Roman" w:cs="Times New Roman"/>
-            <w:sz w:val="20"/>
-            <w:szCs w:val="20"/>
-          </w:rPr>
-          <w:t>The Game</w:t>
-        </w:r>
-      </w:hyperlink>
-      <w:r>
-        <w:rPr>
-          <w:rFonts w:ascii="Times New Roman" w:hAnsi="Times New Roman" w:cs="Times New Roman"/>
-          <w:sz w:val="20"/>
-          <w:szCs w:val="20"/>
-        </w:rPr>
-        <w:t xml:space="preserve"> page</w:t>
-      </w:r>
-      <w:r>
-        <w:rPr>
-          <w:rFonts w:ascii="Times New Roman" w:hAnsi="Times New Roman" w:cs="Times New Roman"/>
-          <w:sz w:val="20"/>
-          <w:szCs w:val="20"/>
-        </w:rPr>
-        <w:t xml:space="preserve">. </w:t>
+        <w:t xml:space="preserve"> </w:t>
+      </w:r>
+      <w:r>
+        <w:rPr>
+          <w:rFonts w:ascii="Times New Roman" w:hAnsi="Times New Roman" w:cs="Times New Roman"/>
+          <w:sz w:val="20"/>
+          <w:szCs w:val="20"/>
+        </w:rPr>
+        <w:t xml:space="preserve">I think making the game a little more pretty by adding ships and making the pages look a bit more detailed and less basic. Something more along the lines of minimalist/modern. But the important part was getting core functionality working and moving one framework to another. </w:t>
       </w:r>
     </w:p>
     <w:p>
@@ -359,45 +264,11 @@
       <w:r>
         <w:rPr>
           <w:rFonts w:ascii="Times New Roman" w:hAnsi="Times New Roman" w:cs="Times New Roman"/>
-          <w:sz w:val="20"/>
-          <w:szCs w:val="20"/>
-        </w:rPr>
-        <w:t xml:space="preserve">What did you </w:t>
-      </w:r>
-      <w:proofErr w:type="gramStart"/>
-      <w:r>
-        <w:rPr>
-          <w:rFonts w:ascii="Times New Roman" w:hAnsi="Times New Roman" w:cs="Times New Roman"/>
-          <w:sz w:val="20"/>
-          <w:szCs w:val="20"/>
-        </w:rPr>
-        <w:t>take into account</w:t>
-      </w:r>
-      <w:proofErr w:type="gramEnd"/>
-      <w:r>
-        <w:rPr>
-          <w:rFonts w:ascii="Times New Roman" w:hAnsi="Times New Roman" w:cs="Times New Roman"/>
-          <w:sz w:val="20"/>
-          <w:szCs w:val="20"/>
-        </w:rPr>
-        <w:t xml:space="preserve"> when you developed the </w:t>
-      </w:r>
-      <w:r>
-        <w:rPr>
-          <w:rFonts w:ascii="Times New Roman" w:hAnsi="Times New Roman" w:cs="Times New Roman"/>
-          <w:i/>
-          <w:sz w:val="20"/>
-          <w:szCs w:val="20"/>
-        </w:rPr>
-        <w:t>design</w:t>
-      </w:r>
-      <w:r>
-        <w:rPr>
-          <w:rFonts w:ascii="Times New Roman" w:hAnsi="Times New Roman" w:cs="Times New Roman"/>
-          <w:sz w:val="20"/>
-          <w:szCs w:val="20"/>
-        </w:rPr>
-        <w:t xml:space="preserve"> of your website?  Is there anything that you’re particularly proud of?</w:t>
+          <w:color w:val="000000"/>
+          <w:sz w:val="20"/>
+          <w:szCs w:val="20"/>
+        </w:rPr>
+        <w:t>What assumptions did you make while working on this assignment?</w:t>
       </w:r>
     </w:p>
     <w:p>
@@ -419,7 +290,15 @@
           <w:sz w:val="20"/>
           <w:szCs w:val="20"/>
         </w:rPr>
-        <w:t xml:space="preserve">I </w:t>
+        <w:t xml:space="preserve"> </w:t>
+      </w:r>
+      <w:r>
+        <w:rPr>
+          <w:rFonts w:ascii="Times New Roman" w:hAnsi="Times New Roman" w:cs="Times New Roman"/>
+          <w:sz w:val="20"/>
+          <w:szCs w:val="20"/>
+        </w:rPr>
+        <w:t xml:space="preserve">I made the assumption that it was not going to be </w:t>
       </w:r>
       <w:proofErr w:type="gramStart"/>
       <w:r>
@@ -428,7 +307,7 @@
           <w:sz w:val="20"/>
           <w:szCs w:val="20"/>
         </w:rPr>
-        <w:t>took into account</w:t>
+        <w:t>perfect</w:t>
       </w:r>
       <w:proofErr w:type="gramEnd"/>
       <w:r>
@@ -437,61 +316,25 @@
           <w:sz w:val="20"/>
           <w:szCs w:val="20"/>
         </w:rPr>
-        <w:t xml:space="preserve"> the color pallet</w:t>
-      </w:r>
-      <w:r>
-        <w:rPr>
-          <w:rFonts w:ascii="Times New Roman" w:hAnsi="Times New Roman" w:cs="Times New Roman"/>
-          <w:sz w:val="20"/>
-          <w:szCs w:val="20"/>
-        </w:rPr>
-        <w:t xml:space="preserve">, the screen sizing and layout, and the sizing of important sections like the home page. </w:t>
-      </w:r>
-      <w:r>
-        <w:rPr>
-          <w:rFonts w:ascii="Times New Roman" w:hAnsi="Times New Roman" w:cs="Times New Roman"/>
-          <w:sz w:val="20"/>
-          <w:szCs w:val="20"/>
-        </w:rPr>
-        <w:t xml:space="preserve">I am proud of </w:t>
-      </w:r>
-      <w:hyperlink r:id="rId12" w:history="1">
-        <w:proofErr w:type="spellStart"/>
-        <w:r>
-          <w:rPr>
-            <w:rStyle w:val="Hyperlink"/>
-            <w:rFonts w:ascii="Times New Roman" w:hAnsi="Times New Roman" w:cs="Times New Roman"/>
-            <w:sz w:val="20"/>
-            <w:szCs w:val="20"/>
-          </w:rPr>
-          <w:t>The</w:t>
-        </w:r>
-        <w:proofErr w:type="spellEnd"/>
-        <w:r>
-          <w:rPr>
-            <w:rStyle w:val="Hyperlink"/>
-            <w:rFonts w:ascii="Times New Roman" w:hAnsi="Times New Roman" w:cs="Times New Roman"/>
-            <w:sz w:val="20"/>
-            <w:szCs w:val="20"/>
-          </w:rPr>
-          <w:t xml:space="preserve"> Game</w:t>
-        </w:r>
-      </w:hyperlink>
-      <w:r>
-        <w:rPr>
-          <w:rFonts w:ascii="Times New Roman" w:hAnsi="Times New Roman" w:cs="Times New Roman"/>
-          <w:sz w:val="20"/>
-          <w:szCs w:val="20"/>
-        </w:rPr>
-        <w:t xml:space="preserve"> page</w:t>
-      </w:r>
-      <w:r>
-        <w:rPr>
-          <w:rFonts w:ascii="Times New Roman" w:hAnsi="Times New Roman" w:cs="Times New Roman"/>
-          <w:sz w:val="20"/>
-          <w:szCs w:val="20"/>
-        </w:rPr>
-        <w:t xml:space="preserve"> because it took a long time to get things all sorted and working properly (though I am still having an issue with the flex box). </w:t>
+        <w:t xml:space="preserve"> and that the AI portion was going to take a bit of time to figure out. Even to this point, the project is still mostly </w:t>
+      </w:r>
+      <w:proofErr w:type="gramStart"/>
+      <w:r>
+        <w:rPr>
+          <w:rFonts w:ascii="Times New Roman" w:hAnsi="Times New Roman" w:cs="Times New Roman"/>
+          <w:sz w:val="20"/>
+          <w:szCs w:val="20"/>
+        </w:rPr>
+        <w:t>done</w:t>
+      </w:r>
+      <w:proofErr w:type="gramEnd"/>
+      <w:r>
+        <w:rPr>
+          <w:rFonts w:ascii="Times New Roman" w:hAnsi="Times New Roman" w:cs="Times New Roman"/>
+          <w:sz w:val="20"/>
+          <w:szCs w:val="20"/>
+        </w:rPr>
+        <w:t xml:space="preserve"> and I continue to work on it and add/change features of the site. </w:t>
       </w:r>
     </w:p>
     <w:p>
@@ -510,10 +353,11 @@
       <w:r>
         <w:rPr>
           <w:rFonts w:ascii="Times New Roman" w:hAnsi="Times New Roman" w:cs="Times New Roman"/>
-          <w:sz w:val="20"/>
-          <w:szCs w:val="20"/>
-        </w:rPr>
-        <w:t xml:space="preserve">Given more time or resources, what additional features would you add to your site in the future? </w:t>
+          <w:color w:val="000000"/>
+          <w:sz w:val="20"/>
+          <w:szCs w:val="20"/>
+        </w:rPr>
+        <w:t>How long did this assignment take to complete?</w:t>
       </w:r>
     </w:p>
     <w:p>
@@ -535,191 +379,15 @@
           <w:sz w:val="20"/>
           <w:szCs w:val="20"/>
         </w:rPr>
-        <w:t>I think I would make all pages fit within a default width, and I would add SVG to the nav bar.</w:t>
-      </w:r>
-      <w:r>
-        <w:rPr>
-          <w:rFonts w:ascii="Times New Roman" w:hAnsi="Times New Roman" w:cs="Times New Roman"/>
-          <w:sz w:val="20"/>
-          <w:szCs w:val="20"/>
-        </w:rPr>
-        <w:t xml:space="preserve"> I would also like to add transitions between pages and add shadowing to texts to make the site less flat. </w:t>
-      </w:r>
-    </w:p>
-    <w:p>
-      <w:pPr>
-        <w:numPr>
-          <w:ilvl w:val="0"/>
-          <w:numId w:val="3"/>
-        </w:numPr>
-        <w:ind w:left="270" w:hanging="270"/>
-        <w:rPr>
-          <w:rFonts w:ascii="Times New Roman" w:hAnsi="Times New Roman" w:cs="Times New Roman"/>
-          <w:sz w:val="20"/>
-          <w:szCs w:val="20"/>
-        </w:rPr>
-      </w:pPr>
-      <w:r>
-        <w:rPr>
-          <w:rFonts w:ascii="Times New Roman" w:hAnsi="Times New Roman" w:cs="Times New Roman"/>
-          <w:sz w:val="20"/>
-          <w:szCs w:val="20"/>
-        </w:rPr>
-        <w:t>How many hours did you spend on this assignment? (Obviously doesn’t need to be 3 sentences)</w:t>
-      </w:r>
-    </w:p>
-    <w:p>
-      <w:pPr>
-        <w:numPr>
-          <w:ilvl w:val="1"/>
-          <w:numId w:val="3"/>
-        </w:numPr>
-        <w:ind w:left="540" w:hanging="270"/>
-        <w:rPr>
-          <w:rFonts w:ascii="Times New Roman" w:hAnsi="Times New Roman" w:cs="Times New Roman"/>
-          <w:sz w:val="20"/>
-          <w:szCs w:val="20"/>
-        </w:rPr>
-      </w:pPr>
-      <w:r>
-        <w:rPr>
-          <w:rFonts w:ascii="Times New Roman" w:hAnsi="Times New Roman" w:cs="Times New Roman"/>
-          <w:sz w:val="20"/>
-          <w:szCs w:val="20"/>
-        </w:rPr>
-        <w:t>As mentioned in the first question, it took approximately 25 hours</w:t>
-      </w:r>
-      <w:r>
-        <w:rPr>
-          <w:rFonts w:ascii="Times New Roman" w:hAnsi="Times New Roman" w:cs="Times New Roman"/>
-          <w:sz w:val="20"/>
-          <w:szCs w:val="20"/>
-        </w:rPr>
-        <w:t xml:space="preserve"> to draft and complete this project. </w:t>
-      </w:r>
-    </w:p>
-    <w:p>
-      <w:pPr>
-        <w:numPr>
-          <w:ilvl w:val="0"/>
-          <w:numId w:val="3"/>
-        </w:numPr>
-        <w:ind w:left="270" w:hanging="270"/>
-        <w:rPr>
-          <w:rFonts w:ascii="Times New Roman" w:hAnsi="Times New Roman" w:cs="Times New Roman"/>
-          <w:sz w:val="20"/>
-          <w:szCs w:val="20"/>
-        </w:rPr>
-      </w:pPr>
-      <w:r>
-        <w:rPr>
-          <w:rFonts w:ascii="Times New Roman" w:hAnsi="Times New Roman" w:cs="Times New Roman"/>
-          <w:sz w:val="20"/>
-          <w:szCs w:val="20"/>
-        </w:rPr>
-        <w:t>(Optional) If you made any assumptions about this assignment, what are they</w:t>
-      </w:r>
-    </w:p>
-    <w:p>
-      <w:pPr>
-        <w:numPr>
-          <w:ilvl w:val="1"/>
-          <w:numId w:val="3"/>
-        </w:numPr>
-        <w:ind w:left="540" w:hanging="270"/>
-        <w:rPr>
-          <w:rFonts w:ascii="Times New Roman" w:hAnsi="Times New Roman" w:cs="Times New Roman"/>
-          <w:sz w:val="20"/>
-          <w:szCs w:val="20"/>
-        </w:rPr>
-      </w:pPr>
-      <w:r>
-        <w:rPr>
-          <w:rFonts w:ascii="Times New Roman" w:hAnsi="Times New Roman" w:cs="Times New Roman"/>
-          <w:sz w:val="20"/>
-          <w:szCs w:val="20"/>
-        </w:rPr>
-        <w:t xml:space="preserve">I </w:t>
-      </w:r>
-      <w:proofErr w:type="gramStart"/>
-      <w:r>
-        <w:rPr>
-          <w:rFonts w:ascii="Times New Roman" w:hAnsi="Times New Roman" w:cs="Times New Roman"/>
-          <w:sz w:val="20"/>
-          <w:szCs w:val="20"/>
-        </w:rPr>
-        <w:t>made the assumption</w:t>
-      </w:r>
-      <w:proofErr w:type="gramEnd"/>
-      <w:r>
-        <w:rPr>
-          <w:rFonts w:ascii="Times New Roman" w:hAnsi="Times New Roman" w:cs="Times New Roman"/>
-          <w:sz w:val="20"/>
-          <w:szCs w:val="20"/>
-        </w:rPr>
-        <w:t xml:space="preserve"> that it did not need to be perfect, but style needed to be in style sheets and specific to the page or pages. I also </w:t>
-      </w:r>
-      <w:proofErr w:type="gramStart"/>
-      <w:r>
-        <w:rPr>
-          <w:rFonts w:ascii="Times New Roman" w:hAnsi="Times New Roman" w:cs="Times New Roman"/>
-          <w:sz w:val="20"/>
-          <w:szCs w:val="20"/>
-        </w:rPr>
-        <w:t>made the assumption</w:t>
-      </w:r>
-      <w:proofErr w:type="gramEnd"/>
-      <w:r>
-        <w:rPr>
-          <w:rFonts w:ascii="Times New Roman" w:hAnsi="Times New Roman" w:cs="Times New Roman"/>
-          <w:sz w:val="20"/>
-          <w:szCs w:val="20"/>
-        </w:rPr>
-        <w:t xml:space="preserve"> that nothing needed to work when clicked other than the nav bar. For instance, the rest button or the game board buttons do not do anything on click, they are not linked to actions. I also </w:t>
-      </w:r>
-      <w:proofErr w:type="gramStart"/>
-      <w:r>
-        <w:rPr>
-          <w:rFonts w:ascii="Times New Roman" w:hAnsi="Times New Roman" w:cs="Times New Roman"/>
-          <w:sz w:val="20"/>
-          <w:szCs w:val="20"/>
-        </w:rPr>
-        <w:t>made the assumption</w:t>
-      </w:r>
-      <w:proofErr w:type="gramEnd"/>
-      <w:r>
-        <w:rPr>
-          <w:rFonts w:ascii="Times New Roman" w:hAnsi="Times New Roman" w:cs="Times New Roman"/>
-          <w:sz w:val="20"/>
-          <w:szCs w:val="20"/>
-        </w:rPr>
-        <w:t xml:space="preserve"> that for removal of the .html from URLs (not including the index.html) were not allowed to use </w:t>
-      </w:r>
-      <w:r>
-        <w:rPr>
-          <w:rFonts w:ascii="Times New Roman" w:hAnsi="Times New Roman" w:cs="Times New Roman"/>
-          <w:sz w:val="20"/>
-          <w:szCs w:val="20"/>
-        </w:rPr>
-        <w:t>.</w:t>
-      </w:r>
-      <w:proofErr w:type="spellStart"/>
-      <w:r>
-        <w:rPr>
-          <w:rFonts w:ascii="Times New Roman" w:hAnsi="Times New Roman" w:cs="Times New Roman"/>
-          <w:sz w:val="20"/>
-          <w:szCs w:val="20"/>
-        </w:rPr>
-        <w:t>htaccess</w:t>
-      </w:r>
-      <w:proofErr w:type="spellEnd"/>
-      <w:r>
-        <w:rPr>
-          <w:rFonts w:ascii="Times New Roman" w:hAnsi="Times New Roman" w:cs="Times New Roman"/>
-          <w:sz w:val="20"/>
-          <w:szCs w:val="20"/>
-        </w:rPr>
-        <w:t>.</w:t>
+        <w:t xml:space="preserve"> </w:t>
+      </w:r>
+      <w:r>
+        <w:rPr>
+          <w:rFonts w:ascii="Times New Roman" w:hAnsi="Times New Roman" w:cs="Times New Roman"/>
+          <w:sz w:val="20"/>
+          <w:szCs w:val="20"/>
+        </w:rPr>
+        <w:t xml:space="preserve">That’s hard to guess. Probably longer than it should. If I had to give a rough estimate, it probably has taken 40ish hours (give or take), though probably more as I continue to go back to it and play around with it more.  </w:t>
       </w:r>
     </w:p>
     <w:p>
@@ -762,241 +430,209 @@
           <w:szCs w:val="20"/>
         </w:rPr>
       </w:pPr>
-      <w:hyperlink r:id="rId13" w:history="1">
-        <w:r>
-          <w:rPr>
-            <w:rStyle w:val="Hyperlink"/>
-            <w:rFonts w:ascii="Times New Roman" w:hAnsi="Times New Roman" w:cs="Times New Roman"/>
-            <w:sz w:val="20"/>
-            <w:szCs w:val="20"/>
-            <w:lang w:val="en-US"/>
-          </w:rPr>
-          <w:t>Navbar modeled after Bro Code demo</w:t>
-        </w:r>
-      </w:hyperlink>
-      <w:r>
-        <w:rPr>
-          <w:rFonts w:ascii="Times New Roman" w:hAnsi="Times New Roman" w:cs="Times New Roman"/>
-          <w:sz w:val="20"/>
-          <w:szCs w:val="20"/>
-          <w:lang w:val="en-US"/>
-        </w:rPr>
-        <w:t xml:space="preserve"> </w:t>
-      </w:r>
+    </w:p>
+    <w:p/>
+    <w:p/>
+    <w:p/>
+    <w:p/>
+    <w:p>
+      <w:pPr>
+        <w:pBdr>
+          <w:bottom w:val="single" w:sz="6" w:space="1" w:color="auto"/>
+        </w:pBdr>
+        <w:rPr>
+          <w:rFonts w:ascii="Times New Roman" w:hAnsi="Times New Roman" w:cs="Times New Roman"/>
+          <w:sz w:val="20"/>
+          <w:szCs w:val="20"/>
+        </w:rPr>
+      </w:pPr>
     </w:p>
     <w:p>
       <w:pPr>
-        <w:pStyle w:val="ListParagraph"/>
-        <w:numPr>
-          <w:ilvl w:val="0"/>
-          <w:numId w:val="5"/>
-        </w:numPr>
-        <w:ind w:left="270" w:hanging="270"/>
-        <w:rPr>
-          <w:rFonts w:ascii="Times New Roman" w:hAnsi="Times New Roman" w:cs="Times New Roman"/>
-          <w:sz w:val="20"/>
-          <w:szCs w:val="20"/>
-        </w:rPr>
-      </w:pPr>
-      <w:hyperlink r:id="rId14" w:history="1">
-        <w:r>
-          <w:rPr>
-            <w:rStyle w:val="Hyperlink"/>
-            <w:rFonts w:ascii="Times New Roman" w:hAnsi="Times New Roman" w:cs="Times New Roman"/>
-            <w:sz w:val="20"/>
-            <w:szCs w:val="20"/>
-            <w:lang w:val="en-US"/>
-          </w:rPr>
-          <w:t>CSS image style</w:t>
-        </w:r>
-      </w:hyperlink>
-      <w:r>
-        <w:rPr>
-          <w:rFonts w:ascii="Times New Roman" w:hAnsi="Times New Roman" w:cs="Times New Roman"/>
-          <w:sz w:val="20"/>
-          <w:szCs w:val="20"/>
-        </w:rPr>
-        <w:t xml:space="preserve"> </w:t>
-      </w:r>
+        <w:rPr>
+          <w:rFonts w:ascii="Times New Roman" w:hAnsi="Times New Roman" w:cs="Times New Roman"/>
+          <w:sz w:val="20"/>
+          <w:szCs w:val="20"/>
+        </w:rPr>
+      </w:pPr>
     </w:p>
     <w:p>
       <w:pPr>
-        <w:pStyle w:val="ListParagraph"/>
-        <w:numPr>
-          <w:ilvl w:val="0"/>
-          <w:numId w:val="5"/>
-        </w:numPr>
-        <w:ind w:left="270" w:hanging="270"/>
-        <w:rPr>
-          <w:rFonts w:ascii="Times New Roman" w:hAnsi="Times New Roman" w:cs="Times New Roman"/>
-          <w:sz w:val="20"/>
-          <w:szCs w:val="20"/>
-        </w:rPr>
-      </w:pPr>
-      <w:hyperlink r:id="rId15" w:history="1">
-        <w:r>
-          <w:rPr>
-            <w:rStyle w:val="Hyperlink"/>
-            <w:rFonts w:ascii="Times New Roman" w:hAnsi="Times New Roman" w:cs="Times New Roman"/>
-            <w:sz w:val="20"/>
-            <w:szCs w:val="20"/>
-            <w:lang w:val="en-US"/>
-          </w:rPr>
-          <w:t>Span</w:t>
-        </w:r>
-      </w:hyperlink>
-      <w:r>
-        <w:rPr>
-          <w:rFonts w:ascii="Times New Roman" w:hAnsi="Times New Roman" w:cs="Times New Roman"/>
-          <w:sz w:val="20"/>
-          <w:szCs w:val="20"/>
-        </w:rPr>
-        <w:t xml:space="preserve"> </w:t>
+        <w:rPr>
+          <w:i/>
+          <w:iCs/>
+        </w:rPr>
+      </w:pPr>
+      <w:r>
+        <w:rPr>
+          <w:i/>
+          <w:iCs/>
+        </w:rPr>
+        <w:t>NEED TO ADD TO FILE PROJECT</w:t>
       </w:r>
     </w:p>
     <w:p>
       <w:pPr>
-        <w:pStyle w:val="ListParagraph"/>
-        <w:numPr>
-          <w:ilvl w:val="0"/>
-          <w:numId w:val="5"/>
-        </w:numPr>
-        <w:ind w:left="270" w:hanging="270"/>
-        <w:rPr>
-          <w:rFonts w:ascii="Times New Roman" w:hAnsi="Times New Roman" w:cs="Times New Roman"/>
-          <w:sz w:val="20"/>
-          <w:szCs w:val="20"/>
-        </w:rPr>
-      </w:pPr>
-      <w:hyperlink r:id="rId16" w:history="1">
-        <w:r>
-          <w:rPr>
-            <w:rStyle w:val="Hyperlink"/>
-            <w:rFonts w:ascii="Times New Roman" w:hAnsi="Times New Roman" w:cs="Times New Roman"/>
-            <w:sz w:val="20"/>
-            <w:szCs w:val="20"/>
-            <w:lang w:val="en-US"/>
-          </w:rPr>
-          <w:t>Text Outline</w:t>
-        </w:r>
-      </w:hyperlink>
-      <w:r>
-        <w:rPr>
-          <w:rFonts w:ascii="Times New Roman" w:hAnsi="Times New Roman" w:cs="Times New Roman"/>
-          <w:sz w:val="20"/>
-          <w:szCs w:val="20"/>
-          <w:lang w:val="en-US"/>
-        </w:rPr>
-        <w:t xml:space="preserve"> </w:t>
-      </w:r>
+        <w:rPr>
+          <w:i/>
+          <w:iCs/>
+        </w:rPr>
+      </w:pPr>
     </w:p>
     <w:p>
       <w:pPr>
-        <w:pStyle w:val="ListParagraph"/>
-        <w:numPr>
-          <w:ilvl w:val="0"/>
-          <w:numId w:val="5"/>
-        </w:numPr>
-        <w:ind w:left="270" w:hanging="270"/>
-        <w:rPr>
-          <w:rFonts w:ascii="Times New Roman" w:hAnsi="Times New Roman" w:cs="Times New Roman"/>
-          <w:sz w:val="20"/>
-          <w:szCs w:val="20"/>
-        </w:rPr>
-      </w:pPr>
-      <w:hyperlink r:id="rId17" w:history="1">
-        <w:r>
-          <w:rPr>
-            <w:rStyle w:val="Hyperlink"/>
-            <w:rFonts w:ascii="Times New Roman" w:hAnsi="Times New Roman" w:cs="Times New Roman"/>
-            <w:sz w:val="20"/>
-            <w:szCs w:val="20"/>
-            <w:lang w:val="en-US"/>
-          </w:rPr>
-          <w:t>A second pseudo-element besides hover</w:t>
-        </w:r>
-      </w:hyperlink>
-      <w:r>
-        <w:rPr>
-          <w:rFonts w:ascii="Times New Roman" w:hAnsi="Times New Roman" w:cs="Times New Roman"/>
-          <w:sz w:val="20"/>
-          <w:szCs w:val="20"/>
-        </w:rPr>
-        <w:t xml:space="preserve"> </w:t>
+        <w:pStyle w:val="p1"/>
+        <w:rPr>
+          <w:rStyle w:val="s1"/>
+          <w:rFonts w:eastAsiaTheme="majorEastAsia"/>
+          <w:i/>
+          <w:iCs/>
+        </w:rPr>
+      </w:pPr>
+      <w:r>
+        <w:rPr>
+          <w:i/>
+          <w:iCs/>
+        </w:rPr>
+        <w:t xml:space="preserve">THERE NEEDS TO BE </w:t>
+      </w:r>
+      <w:proofErr w:type="gramStart"/>
+      <w:r>
+        <w:rPr>
+          <w:i/>
+          <w:iCs/>
+        </w:rPr>
+        <w:t>A</w:t>
+      </w:r>
+      <w:proofErr w:type="gramEnd"/>
+      <w:r>
+        <w:rPr>
+          <w:i/>
+          <w:iCs/>
+        </w:rPr>
+        <w:t xml:space="preserve"> EASY AND </w:t>
+      </w:r>
+      <w:r>
+        <w:rPr>
+          <w:i/>
+          <w:iCs/>
+        </w:rPr>
+        <w:t>NORMAL</w:t>
+      </w:r>
+      <w:r>
+        <w:rPr>
+          <w:i/>
+          <w:iCs/>
+        </w:rPr>
+        <w:t xml:space="preserve">: </w:t>
+      </w:r>
+      <w:r>
+        <w:rPr>
+          <w:rStyle w:val="s1"/>
+          <w:rFonts w:eastAsiaTheme="majorEastAsia"/>
+          <w:i/>
+          <w:iCs/>
+        </w:rPr>
+        <w:t xml:space="preserve">normal is the standard two </w:t>
+      </w:r>
+      <w:r>
+        <w:rPr>
+          <w:rStyle w:val="s1"/>
+          <w:rFonts w:eastAsiaTheme="majorEastAsia"/>
+          <w:i/>
+          <w:iCs/>
+        </w:rPr>
+        <w:t>board</w:t>
+      </w:r>
+      <w:r>
+        <w:rPr>
+          <w:rStyle w:val="s1"/>
+          <w:rFonts w:eastAsiaTheme="majorEastAsia"/>
+          <w:i/>
+          <w:iCs/>
+        </w:rPr>
+        <w:t xml:space="preserve"> game and the free play is only playing the enem</w:t>
+      </w:r>
+      <w:r>
+        <w:rPr>
+          <w:rStyle w:val="s1"/>
+          <w:rFonts w:eastAsiaTheme="majorEastAsia"/>
+          <w:i/>
+          <w:iCs/>
+        </w:rPr>
+        <w:t>y</w:t>
       </w:r>
     </w:p>
     <w:p>
       <w:pPr>
-        <w:pStyle w:val="ListParagraph"/>
-        <w:numPr>
-          <w:ilvl w:val="0"/>
-          <w:numId w:val="5"/>
-        </w:numPr>
-        <w:ind w:left="270" w:hanging="270"/>
-        <w:rPr>
-          <w:rFonts w:ascii="Times New Roman" w:hAnsi="Times New Roman" w:cs="Times New Roman"/>
-          <w:sz w:val="20"/>
-          <w:szCs w:val="20"/>
-        </w:rPr>
-      </w:pPr>
-      <w:hyperlink r:id="rId18" w:history="1">
-        <w:r>
-          <w:rPr>
-            <w:rStyle w:val="Hyperlink"/>
-            <w:rFonts w:ascii="Times New Roman" w:hAnsi="Times New Roman" w:cs="Times New Roman"/>
-            <w:sz w:val="20"/>
-            <w:szCs w:val="20"/>
-            <w:lang w:val="en-US"/>
-          </w:rPr>
-          <w:t>@media</w:t>
-        </w:r>
-      </w:hyperlink>
-      <w:r>
-        <w:rPr>
-          <w:rFonts w:ascii="Times New Roman" w:hAnsi="Times New Roman" w:cs="Times New Roman"/>
-          <w:sz w:val="20"/>
-          <w:szCs w:val="20"/>
-        </w:rPr>
-        <w:t xml:space="preserve"> </w:t>
-      </w:r>
+        <w:pStyle w:val="p1"/>
+        <w:rPr>
+          <w:rStyle w:val="s1"/>
+          <w:rFonts w:eastAsiaTheme="majorEastAsia"/>
+          <w:i/>
+          <w:iCs/>
+        </w:rPr>
+      </w:pPr>
     </w:p>
     <w:p>
       <w:pPr>
-        <w:pStyle w:val="ListParagraph"/>
-        <w:numPr>
-          <w:ilvl w:val="0"/>
-          <w:numId w:val="5"/>
-        </w:numPr>
-        <w:ind w:left="270" w:hanging="270"/>
-        <w:rPr>
-          <w:rFonts w:ascii="Times New Roman" w:hAnsi="Times New Roman" w:cs="Times New Roman"/>
-          <w:sz w:val="20"/>
-          <w:szCs w:val="20"/>
-        </w:rPr>
-      </w:pPr>
-      <w:hyperlink r:id="rId19" w:history="1">
-        <w:r>
-          <w:rPr>
-            <w:rStyle w:val="Hyperlink"/>
-            <w:rFonts w:ascii="Times New Roman" w:hAnsi="Times New Roman" w:cs="Times New Roman"/>
-            <w:sz w:val="20"/>
-            <w:szCs w:val="20"/>
-            <w:lang w:val="en-US"/>
-          </w:rPr>
-          <w:t>Flexbox</w:t>
-        </w:r>
-      </w:hyperlink>
-      <w:r>
-        <w:rPr>
-          <w:rFonts w:ascii="Times New Roman" w:hAnsi="Times New Roman" w:cs="Times New Roman"/>
-          <w:sz w:val="20"/>
-          <w:szCs w:val="20"/>
-        </w:rPr>
-        <w:t xml:space="preserve"> </w:t>
+        <w:pStyle w:val="p1"/>
+        <w:rPr>
+          <w:i/>
+          <w:iCs/>
+        </w:rPr>
+      </w:pPr>
+      <w:r>
+        <w:rPr>
+          <w:rStyle w:val="s1"/>
+          <w:rFonts w:eastAsiaTheme="majorEastAsia"/>
+          <w:i/>
+          <w:iCs/>
+        </w:rPr>
+        <w:t>THIS MEANS there should be a game page as a root then two subpages, easy and normal.</w:t>
+      </w:r>
+      <w:r>
+        <w:rPr>
+          <w:rStyle w:val="s1"/>
+          <w:rFonts w:eastAsiaTheme="majorEastAsia"/>
+          <w:i/>
+          <w:iCs/>
+        </w:rPr>
+        <w:t xml:space="preserve"> This can be done by removing sample and replacing with game.js. this page can point to play.js (rename to normal.js) then strip normal.js to have the enemy board only (mine sweeper style)  </w:t>
+      </w:r>
+    </w:p>
+    <w:p>
+      <w:pPr>
+        <w:rPr>
+          <w:i/>
+          <w:iCs/>
+        </w:rPr>
+      </w:pPr>
+    </w:p>
+    <w:p>
+      <w:pPr>
+        <w:rPr>
+          <w:i/>
+          <w:iCs/>
+        </w:rPr>
+      </w:pPr>
+      <w:r>
+        <w:rPr>
+          <w:i/>
+          <w:iCs/>
+        </w:rPr>
+        <w:t>DON’T USE VAR***</w:t>
+      </w:r>
+      <w:r>
+        <w:rPr>
+          <w:i/>
+          <w:iCs/>
+        </w:rPr>
+        <w:t>, SEARCH AND DESTROY</w:t>
       </w:r>
     </w:p>
     <w:sectPr>
-      <w:headerReference w:type="default" r:id="rId20"/>
+      <w:headerReference w:type="default" r:id="rId9"/>
       <w:pgSz w:w="12240" w:h="15840"/>
       <w:pgMar w:top="1440" w:right="1440" w:bottom="1440" w:left="1440" w:header="720" w:footer="720" w:gutter="0"/>
       <w:cols w:space="720"/>
@@ -1097,7 +733,27 @@
         <w:sz w:val="28"/>
         <w:szCs w:val="28"/>
       </w:rPr>
-      <w:t xml:space="preserve"> – P1 Writeup</w:t>
+      <w:t xml:space="preserve"> – P</w:t>
+    </w:r>
+    <w:r>
+      <w:rPr>
+        <w:b/>
+        <w:bCs/>
+        <w:color w:val="000000" w:themeColor="text1"/>
+        <w:sz w:val="28"/>
+        <w:szCs w:val="28"/>
+      </w:rPr>
+      <w:t>2</w:t>
+    </w:r>
+    <w:r>
+      <w:rPr>
+        <w:b/>
+        <w:bCs/>
+        <w:color w:val="000000" w:themeColor="text1"/>
+        <w:sz w:val="28"/>
+        <w:szCs w:val="28"/>
+      </w:rPr>
+      <w:t xml:space="preserve"> Writeup</w:t>
     </w:r>
     <w:r>
       <w:rPr>
@@ -2742,6 +2398,30 @@
       <w:u w:val="single"/>
     </w:rPr>
   </w:style>
+  <w:style w:type="paragraph" w:customStyle="1" w:styleId="p1">
+    <w:name w:val="p1"/>
+    <w:basedOn w:val="Normal"/>
+    <w:rsid w:val="00F74B34"/>
+    <w:pPr>
+      <w:spacing w:line="240" w:lineRule="auto"/>
+    </w:pPr>
+    <w:rPr>
+      <w:rFonts w:ascii="Times New Roman" w:eastAsia="Times New Roman" w:hAnsi="Times New Roman" w:cs="Times New Roman"/>
+      <w:sz w:val="24"/>
+      <w:szCs w:val="24"/>
+      <w:lang w:val="en-US"/>
+    </w:rPr>
+  </w:style>
+  <w:style w:type="character" w:customStyle="1" w:styleId="s1">
+    <w:name w:val="s1"/>
+    <w:basedOn w:val="DefaultParagraphFont"/>
+    <w:rsid w:val="00F74B34"/>
+    <w:rPr>
+      <w:rFonts w:ascii="Helvetica" w:hAnsi="Helvetica" w:hint="default"/>
+      <w:sz w:val="18"/>
+      <w:szCs w:val="18"/>
+    </w:rPr>
+  </w:style>
 </w:styles>
 </file>
 

</xml_diff>

<commit_message>
final submission for project2
</commit_message>
<xml_diff>
--- a/P2-Writeup.docx
+++ b/P2-Writeup.docx
@@ -98,6 +98,25 @@
         </w:rPr>
         <w:t xml:space="preserve">Video link: </w:t>
       </w:r>
+      <w:hyperlink r:id="rId9" w:history="1">
+        <w:r>
+          <w:rPr>
+            <w:rStyle w:val="Hyperlink"/>
+            <w:rFonts w:ascii="Times New Roman" w:hAnsi="Times New Roman" w:cs="Times New Roman"/>
+            <w:sz w:val="20"/>
+            <w:szCs w:val="20"/>
+          </w:rPr>
+          <w:t>https://youtu.be/ju7pr7v0Rw8</w:t>
+        </w:r>
+      </w:hyperlink>
+      <w:r>
+        <w:rPr>
+          <w:rFonts w:ascii="Times New Roman" w:hAnsi="Times New Roman" w:cs="Times New Roman"/>
+          <w:sz w:val="20"/>
+          <w:szCs w:val="20"/>
+        </w:rPr>
+        <w:t xml:space="preserve"> </w:t>
+      </w:r>
     </w:p>
     <w:p>
       <w:pPr>
@@ -158,14 +177,6 @@
           <w:sz w:val="20"/>
           <w:szCs w:val="20"/>
         </w:rPr>
-        <w:t xml:space="preserve"> </w:t>
-      </w:r>
-      <w:r>
-        <w:rPr>
-          <w:rFonts w:ascii="Times New Roman" w:hAnsi="Times New Roman" w:cs="Times New Roman"/>
-          <w:sz w:val="20"/>
-          <w:szCs w:val="20"/>
-        </w:rPr>
         <w:t xml:space="preserve">I think the biggest challenge was getting </w:t>
       </w:r>
       <w:r>
@@ -192,7 +203,31 @@
           <w:sz w:val="20"/>
           <w:szCs w:val="20"/>
         </w:rPr>
-        <w:t xml:space="preserve"> framework and getting things to work out as expected. I will say that I was not able to get everything to work as expected. I think the next big part was getting the AI functionality to work with against a player. This was a huge time suck in and of itself. I did use generative AI to assist me in implementation and reduce the time and to offer suggestions for building the functionality. With out it, I believe it would have taken me a lot longer. </w:t>
+        <w:t xml:space="preserve"> framework and getting things to work out as expected. I will say that I was not able to get everything to work as expected. I think the next big part was getting the AI functionality to work with against a player. This was a huge time suck in and of itself.</w:t>
+      </w:r>
+      <w:r>
+        <w:rPr>
+          <w:rFonts w:ascii="Times New Roman" w:hAnsi="Times New Roman" w:cs="Times New Roman"/>
+          <w:sz w:val="20"/>
+          <w:szCs w:val="20"/>
+        </w:rPr>
+        <w:t xml:space="preserve"> It also required reaching out to Professor Jorgensen for help.</w:t>
+      </w:r>
+      <w:r>
+        <w:rPr>
+          <w:rFonts w:ascii="Times New Roman" w:hAnsi="Times New Roman" w:cs="Times New Roman"/>
+          <w:sz w:val="20"/>
+          <w:szCs w:val="20"/>
+        </w:rPr>
+        <w:t xml:space="preserve"> I did use generative AI to assist me in implementation and reduce the time and to offer suggestions for building the functionality. With out it, I believe it would have taken me a lot longer</w:t>
+      </w:r>
+      <w:r>
+        <w:rPr>
+          <w:rFonts w:ascii="Times New Roman" w:hAnsi="Times New Roman" w:cs="Times New Roman"/>
+          <w:sz w:val="20"/>
+          <w:szCs w:val="20"/>
+        </w:rPr>
+        <w:t xml:space="preserve"> as I was working solo on this project.</w:t>
       </w:r>
     </w:p>
     <w:p>
@@ -237,6 +272,90 @@
           <w:sz w:val="20"/>
           <w:szCs w:val="20"/>
         </w:rPr>
+        <w:t xml:space="preserve">I think making the game a little more pretty by adding ships and making the pages look a bit more detailed and less basic. Something more along the lines of minimalist/modern. But the important part was getting core functionality working and moving one framework to another. </w:t>
+      </w:r>
+    </w:p>
+    <w:p>
+      <w:pPr>
+        <w:numPr>
+          <w:ilvl w:val="1"/>
+          <w:numId w:val="3"/>
+        </w:numPr>
+        <w:ind w:left="540" w:hanging="270"/>
+        <w:rPr>
+          <w:rFonts w:ascii="Times New Roman" w:hAnsi="Times New Roman" w:cs="Times New Roman"/>
+          <w:sz w:val="20"/>
+          <w:szCs w:val="20"/>
+        </w:rPr>
+      </w:pPr>
+      <w:r>
+        <w:rPr>
+          <w:rFonts w:ascii="Times New Roman" w:hAnsi="Times New Roman" w:cs="Times New Roman"/>
+          <w:sz w:val="20"/>
+          <w:szCs w:val="20"/>
+        </w:rPr>
+        <w:t xml:space="preserve">I would also have worked out some of the kinks with the </w:t>
+      </w:r>
+      <w:proofErr w:type="spellStart"/>
+      <w:r>
+        <w:rPr>
+          <w:rFonts w:ascii="Times New Roman" w:hAnsi="Times New Roman" w:cs="Times New Roman"/>
+          <w:sz w:val="20"/>
+          <w:szCs w:val="20"/>
+        </w:rPr>
+        <w:t>css</w:t>
+      </w:r>
+      <w:proofErr w:type="spellEnd"/>
+      <w:r>
+        <w:rPr>
+          <w:rFonts w:ascii="Times New Roman" w:hAnsi="Times New Roman" w:cs="Times New Roman"/>
+          <w:sz w:val="20"/>
+          <w:szCs w:val="20"/>
+        </w:rPr>
+        <w:t xml:space="preserve"> integration, so pages displayed as intended and correctly. There are some pages that the code worked great on from Project 1 but did not work at all for this project. </w:t>
+      </w:r>
+    </w:p>
+    <w:p>
+      <w:pPr>
+        <w:numPr>
+          <w:ilvl w:val="1"/>
+          <w:numId w:val="3"/>
+        </w:numPr>
+        <w:ind w:left="540" w:hanging="270"/>
+        <w:rPr>
+          <w:rFonts w:ascii="Times New Roman" w:hAnsi="Times New Roman" w:cs="Times New Roman"/>
+          <w:sz w:val="20"/>
+          <w:szCs w:val="20"/>
+        </w:rPr>
+      </w:pPr>
+      <w:r>
+        <w:rPr>
+          <w:rFonts w:ascii="Times New Roman" w:hAnsi="Times New Roman" w:cs="Times New Roman"/>
+          <w:sz w:val="20"/>
+          <w:szCs w:val="20"/>
+        </w:rPr>
+        <w:t>It is also strange that some items like @media did not work as expected for all scenarios.</w:t>
+      </w:r>
+    </w:p>
+    <w:p>
+      <w:pPr>
+        <w:numPr>
+          <w:ilvl w:val="1"/>
+          <w:numId w:val="3"/>
+        </w:numPr>
+        <w:ind w:left="540" w:hanging="270"/>
+        <w:rPr>
+          <w:rFonts w:ascii="Times New Roman" w:hAnsi="Times New Roman" w:cs="Times New Roman"/>
+          <w:sz w:val="20"/>
+          <w:szCs w:val="20"/>
+        </w:rPr>
+      </w:pPr>
+      <w:r>
+        <w:rPr>
+          <w:rFonts w:ascii="Times New Roman" w:hAnsi="Times New Roman" w:cs="Times New Roman"/>
+          <w:sz w:val="20"/>
+          <w:szCs w:val="20"/>
+        </w:rPr>
         <w:t xml:space="preserve"> </w:t>
       </w:r>
       <w:r>
@@ -245,7 +364,57 @@
           <w:sz w:val="20"/>
           <w:szCs w:val="20"/>
         </w:rPr>
-        <w:t xml:space="preserve">I think making the game a little more pretty by adding ships and making the pages look a bit more detailed and less basic. Something more along the lines of minimalist/modern. But the important part was getting core functionality working and moving one framework to another. </w:t>
+        <w:t xml:space="preserve">I also would have cleaned the code up a lot more as pages became cluttered but as they got more complex, it became harder and more time consuming to move bits around. </w:t>
+      </w:r>
+      <w:proofErr w:type="gramStart"/>
+      <w:r>
+        <w:rPr>
+          <w:rFonts w:ascii="Times New Roman" w:hAnsi="Times New Roman" w:cs="Times New Roman"/>
+          <w:sz w:val="20"/>
+          <w:szCs w:val="20"/>
+        </w:rPr>
+        <w:t>So</w:t>
+      </w:r>
+      <w:proofErr w:type="gramEnd"/>
+      <w:r>
+        <w:rPr>
+          <w:rFonts w:ascii="Times New Roman" w:hAnsi="Times New Roman" w:cs="Times New Roman"/>
+          <w:sz w:val="20"/>
+          <w:szCs w:val="20"/>
+        </w:rPr>
+        <w:t xml:space="preserve"> I left things in a working state rather than updating to a more </w:t>
+      </w:r>
+      <w:r>
+        <w:rPr>
+          <w:rFonts w:ascii="Times New Roman" w:hAnsi="Times New Roman" w:cs="Times New Roman"/>
+          <w:sz w:val="20"/>
+          <w:szCs w:val="20"/>
+        </w:rPr>
+        <w:t>modular</w:t>
+      </w:r>
+      <w:r>
+        <w:rPr>
+          <w:rFonts w:ascii="Times New Roman" w:hAnsi="Times New Roman" w:cs="Times New Roman"/>
+          <w:sz w:val="20"/>
+          <w:szCs w:val="20"/>
+        </w:rPr>
+        <w:t xml:space="preserve"> </w:t>
+      </w:r>
+      <w:r>
+        <w:rPr>
+          <w:rFonts w:ascii="Times New Roman" w:hAnsi="Times New Roman" w:cs="Times New Roman"/>
+          <w:sz w:val="20"/>
+          <w:szCs w:val="20"/>
+        </w:rPr>
+        <w:t>framework</w:t>
+      </w:r>
+      <w:r>
+        <w:rPr>
+          <w:rFonts w:ascii="Times New Roman" w:hAnsi="Times New Roman" w:cs="Times New Roman"/>
+          <w:sz w:val="20"/>
+          <w:szCs w:val="20"/>
+        </w:rPr>
+        <w:t xml:space="preserve"> with a smaller code base per-page. </w:t>
       </w:r>
     </w:p>
     <w:p>
@@ -290,26 +459,32 @@
           <w:sz w:val="20"/>
           <w:szCs w:val="20"/>
         </w:rPr>
-        <w:t xml:space="preserve"> </w:t>
-      </w:r>
-      <w:r>
-        <w:rPr>
-          <w:rFonts w:ascii="Times New Roman" w:hAnsi="Times New Roman" w:cs="Times New Roman"/>
-          <w:sz w:val="20"/>
-          <w:szCs w:val="20"/>
-        </w:rPr>
-        <w:t xml:space="preserve">I made the assumption that it was not going to be </w:t>
-      </w:r>
-      <w:proofErr w:type="gramStart"/>
-      <w:r>
-        <w:rPr>
-          <w:rFonts w:ascii="Times New Roman" w:hAnsi="Times New Roman" w:cs="Times New Roman"/>
-          <w:sz w:val="20"/>
-          <w:szCs w:val="20"/>
-        </w:rPr>
-        <w:t>perfect</w:t>
-      </w:r>
-      <w:proofErr w:type="gramEnd"/>
+        <w:t xml:space="preserve">I </w:t>
+      </w:r>
+      <w:r>
+        <w:rPr>
+          <w:rFonts w:ascii="Times New Roman" w:hAnsi="Times New Roman" w:cs="Times New Roman"/>
+          <w:sz w:val="20"/>
+          <w:szCs w:val="20"/>
+        </w:rPr>
+        <w:t>assumed</w:t>
+      </w:r>
+      <w:r>
+        <w:rPr>
+          <w:rFonts w:ascii="Times New Roman" w:hAnsi="Times New Roman" w:cs="Times New Roman"/>
+          <w:sz w:val="20"/>
+          <w:szCs w:val="20"/>
+        </w:rPr>
+        <w:t xml:space="preserve"> that it was not going to be </w:t>
+      </w:r>
+      <w:r>
+        <w:rPr>
+          <w:rFonts w:ascii="Times New Roman" w:hAnsi="Times New Roman" w:cs="Times New Roman"/>
+          <w:sz w:val="20"/>
+          <w:szCs w:val="20"/>
+        </w:rPr>
+        <w:t>perfect,</w:t>
+      </w:r>
       <w:r>
         <w:rPr>
           <w:rFonts w:ascii="Times New Roman" w:hAnsi="Times New Roman" w:cs="Times New Roman"/>
@@ -318,16 +493,14 @@
         </w:rPr>
         <w:t xml:space="preserve"> and that the AI portion was going to take a bit of time to figure out. Even to this point, the project is still mostly </w:t>
       </w:r>
-      <w:proofErr w:type="gramStart"/>
-      <w:r>
-        <w:rPr>
-          <w:rFonts w:ascii="Times New Roman" w:hAnsi="Times New Roman" w:cs="Times New Roman"/>
-          <w:sz w:val="20"/>
-          <w:szCs w:val="20"/>
-        </w:rPr>
-        <w:t>done</w:t>
-      </w:r>
-      <w:proofErr w:type="gramEnd"/>
+      <w:r>
+        <w:rPr>
+          <w:rFonts w:ascii="Times New Roman" w:hAnsi="Times New Roman" w:cs="Times New Roman"/>
+          <w:sz w:val="20"/>
+          <w:szCs w:val="20"/>
+        </w:rPr>
+        <w:t>done,</w:t>
+      </w:r>
       <w:r>
         <w:rPr>
           <w:rFonts w:ascii="Times New Roman" w:hAnsi="Times New Roman" w:cs="Times New Roman"/>
@@ -335,6 +508,14 @@
           <w:szCs w:val="20"/>
         </w:rPr>
         <w:t xml:space="preserve"> and I continue to work on it and add/change features of the site. </w:t>
+      </w:r>
+      <w:r>
+        <w:rPr>
+          <w:rFonts w:ascii="Times New Roman" w:hAnsi="Times New Roman" w:cs="Times New Roman"/>
+          <w:sz w:val="20"/>
+          <w:szCs w:val="20"/>
+        </w:rPr>
+        <w:t xml:space="preserve">The core functionality given our assignment specification has been fulfilled and works as expected. </w:t>
       </w:r>
     </w:p>
     <w:p>
@@ -379,15 +560,45 @@
           <w:sz w:val="20"/>
           <w:szCs w:val="20"/>
         </w:rPr>
-        <w:t xml:space="preserve"> </w:t>
-      </w:r>
-      <w:r>
-        <w:rPr>
-          <w:rFonts w:ascii="Times New Roman" w:hAnsi="Times New Roman" w:cs="Times New Roman"/>
-          <w:sz w:val="20"/>
-          <w:szCs w:val="20"/>
-        </w:rPr>
-        <w:t xml:space="preserve">That’s hard to guess. Probably longer than it should. If I had to give a rough estimate, it probably has taken 40ish hours (give or take), though probably more as I continue to go back to it and play around with it more.  </w:t>
+        <w:t xml:space="preserve">That’s hard to guess. Probably longer than it should. If I had to give a rough estimate, it probably has taken </w:t>
+      </w:r>
+      <w:r>
+        <w:rPr>
+          <w:rFonts w:ascii="Times New Roman" w:hAnsi="Times New Roman" w:cs="Times New Roman"/>
+          <w:sz w:val="20"/>
+          <w:szCs w:val="20"/>
+        </w:rPr>
+        <w:t>5</w:t>
+      </w:r>
+      <w:r>
+        <w:rPr>
+          <w:rFonts w:ascii="Times New Roman" w:hAnsi="Times New Roman" w:cs="Times New Roman"/>
+          <w:sz w:val="20"/>
+          <w:szCs w:val="20"/>
+        </w:rPr>
+        <w:t xml:space="preserve">0ish hours (give or take), though probably more as I continue to go back to it and play around with it more.  </w:t>
+      </w:r>
+    </w:p>
+    <w:p>
+      <w:pPr>
+        <w:numPr>
+          <w:ilvl w:val="1"/>
+          <w:numId w:val="3"/>
+        </w:numPr>
+        <w:ind w:left="540" w:hanging="270"/>
+        <w:rPr>
+          <w:rFonts w:ascii="Times New Roman" w:hAnsi="Times New Roman" w:cs="Times New Roman"/>
+          <w:sz w:val="20"/>
+          <w:szCs w:val="20"/>
+        </w:rPr>
+      </w:pPr>
+      <w:r>
+        <w:rPr>
+          <w:rFonts w:ascii="Times New Roman" w:hAnsi="Times New Roman" w:cs="Times New Roman"/>
+          <w:sz w:val="20"/>
+          <w:szCs w:val="20"/>
+        </w:rPr>
+        <w:t xml:space="preserve">The video always takes a bit longer to make too since things need to be recorded, synched and cut (sorry, there maybe things that are not mentioned that satisfy the project spec).  </w:t>
       </w:r>
     </w:p>
     <w:p>
@@ -430,209 +641,256 @@
           <w:szCs w:val="20"/>
         </w:rPr>
       </w:pPr>
+      <w:r>
+        <w:rPr>
+          <w:rFonts w:ascii="Times New Roman" w:hAnsi="Times New Roman" w:cs="Times New Roman"/>
+          <w:sz w:val="20"/>
+          <w:szCs w:val="20"/>
+        </w:rPr>
+        <w:t xml:space="preserve">I did stray a bit from the notion that </w:t>
+      </w:r>
+      <w:r>
+        <w:rPr>
+          <w:rFonts w:ascii="Times New Roman" w:hAnsi="Times New Roman" w:cs="Times New Roman"/>
+          <w:sz w:val="20"/>
+          <w:szCs w:val="20"/>
+        </w:rPr>
+        <w:t xml:space="preserve">Some data must be passed from the child to the parent, but you should NOT do this with a function. </w:t>
+      </w:r>
+      <w:r>
+        <w:rPr>
+          <w:rFonts w:ascii="Times New Roman" w:hAnsi="Times New Roman" w:cs="Times New Roman"/>
+          <w:sz w:val="20"/>
+          <w:szCs w:val="20"/>
+        </w:rPr>
+        <w:t xml:space="preserve">I handled this, in some cases, by passing </w:t>
+      </w:r>
+      <w:r>
+        <w:rPr>
+          <w:rFonts w:ascii="Times New Roman" w:hAnsi="Times New Roman" w:cs="Times New Roman"/>
+          <w:sz w:val="20"/>
+          <w:szCs w:val="20"/>
+        </w:rPr>
+        <w:t>data is</w:t>
+      </w:r>
+      <w:r>
+        <w:rPr>
+          <w:rFonts w:ascii="Times New Roman" w:hAnsi="Times New Roman" w:cs="Times New Roman"/>
+          <w:sz w:val="20"/>
+          <w:szCs w:val="20"/>
+        </w:rPr>
+        <w:t xml:space="preserve"> </w:t>
+      </w:r>
+      <w:r>
+        <w:rPr>
+          <w:rFonts w:ascii="Times New Roman" w:hAnsi="Times New Roman" w:cs="Times New Roman"/>
+          <w:sz w:val="20"/>
+          <w:szCs w:val="20"/>
+        </w:rPr>
+        <w:t>from child components to the parent component in some cases, but it's not done through a function directly. I us</w:t>
+      </w:r>
+      <w:r>
+        <w:rPr>
+          <w:rFonts w:ascii="Times New Roman" w:hAnsi="Times New Roman" w:cs="Times New Roman"/>
+          <w:sz w:val="20"/>
+          <w:szCs w:val="20"/>
+        </w:rPr>
+        <w:t>ed</w:t>
+      </w:r>
+      <w:r>
+        <w:rPr>
+          <w:rFonts w:ascii="Times New Roman" w:hAnsi="Times New Roman" w:cs="Times New Roman"/>
+          <w:sz w:val="20"/>
+          <w:szCs w:val="20"/>
+        </w:rPr>
+        <w:t xml:space="preserve"> </w:t>
+      </w:r>
+      <w:proofErr w:type="spellStart"/>
+      <w:r>
+        <w:rPr>
+          <w:rFonts w:ascii="Times New Roman" w:hAnsi="Times New Roman" w:cs="Times New Roman"/>
+          <w:sz w:val="20"/>
+          <w:szCs w:val="20"/>
+        </w:rPr>
+        <w:t>React's</w:t>
+      </w:r>
+      <w:proofErr w:type="spellEnd"/>
+      <w:r>
+        <w:rPr>
+          <w:rFonts w:ascii="Times New Roman" w:hAnsi="Times New Roman" w:cs="Times New Roman"/>
+          <w:sz w:val="20"/>
+          <w:szCs w:val="20"/>
+        </w:rPr>
+        <w:t xml:space="preserve"> state management (</w:t>
+      </w:r>
+      <w:proofErr w:type="spellStart"/>
+      <w:r>
+        <w:rPr>
+          <w:rFonts w:ascii="Times New Roman" w:hAnsi="Times New Roman" w:cs="Times New Roman"/>
+          <w:sz w:val="20"/>
+          <w:szCs w:val="20"/>
+        </w:rPr>
+        <w:t>useState</w:t>
+      </w:r>
+      <w:proofErr w:type="spellEnd"/>
+      <w:r>
+        <w:rPr>
+          <w:rFonts w:ascii="Times New Roman" w:hAnsi="Times New Roman" w:cs="Times New Roman"/>
+          <w:sz w:val="20"/>
+          <w:szCs w:val="20"/>
+        </w:rPr>
+        <w:t>) and props to achieve th</w:t>
+      </w:r>
+      <w:r>
+        <w:rPr>
+          <w:rFonts w:ascii="Times New Roman" w:hAnsi="Times New Roman" w:cs="Times New Roman"/>
+          <w:sz w:val="20"/>
+          <w:szCs w:val="20"/>
+        </w:rPr>
+        <w:t xml:space="preserve">e expected outcome. </w:t>
+      </w:r>
+      <w:r>
+        <w:rPr>
+          <w:rFonts w:ascii="Times New Roman" w:hAnsi="Times New Roman" w:cs="Times New Roman"/>
+          <w:sz w:val="20"/>
+          <w:szCs w:val="20"/>
+        </w:rPr>
+        <w:t xml:space="preserve"> </w:t>
+      </w:r>
+    </w:p>
+    <w:p>
+      <w:pPr>
+        <w:pStyle w:val="ListParagraph"/>
+        <w:numPr>
+          <w:ilvl w:val="0"/>
+          <w:numId w:val="5"/>
+        </w:numPr>
+        <w:ind w:left="270" w:hanging="270"/>
+        <w:rPr>
+          <w:rFonts w:ascii="Times New Roman" w:hAnsi="Times New Roman" w:cs="Times New Roman"/>
+          <w:sz w:val="20"/>
+          <w:szCs w:val="20"/>
+        </w:rPr>
+      </w:pPr>
+      <w:r>
+        <w:rPr>
+          <w:rFonts w:ascii="Times New Roman" w:hAnsi="Times New Roman" w:cs="Times New Roman"/>
+          <w:sz w:val="20"/>
+          <w:szCs w:val="20"/>
+        </w:rPr>
+        <w:t xml:space="preserve">I tried to implement the board save logic but gave up and removed it. It became </w:t>
+      </w:r>
+      <w:proofErr w:type="spellStart"/>
+      <w:r>
+        <w:rPr>
+          <w:rFonts w:ascii="Times New Roman" w:hAnsi="Times New Roman" w:cs="Times New Roman"/>
+          <w:sz w:val="20"/>
+          <w:szCs w:val="20"/>
+        </w:rPr>
+        <w:t>to</w:t>
+      </w:r>
+      <w:proofErr w:type="spellEnd"/>
+      <w:r>
+        <w:rPr>
+          <w:rFonts w:ascii="Times New Roman" w:hAnsi="Times New Roman" w:cs="Times New Roman"/>
+          <w:sz w:val="20"/>
+          <w:szCs w:val="20"/>
+        </w:rPr>
+        <w:t xml:space="preserve"> much for a run around given the complexity of the code. </w:t>
+      </w:r>
     </w:p>
     <w:p/>
-    <w:p/>
-    <w:p/>
-    <w:p/>
     <w:p>
       <w:pPr>
-        <w:pBdr>
-          <w:bottom w:val="single" w:sz="6" w:space="1" w:color="auto"/>
-        </w:pBdr>
-        <w:rPr>
-          <w:rFonts w:ascii="Times New Roman" w:hAnsi="Times New Roman" w:cs="Times New Roman"/>
-          <w:sz w:val="20"/>
-          <w:szCs w:val="20"/>
-        </w:rPr>
-      </w:pPr>
+        <w:rPr>
+          <w:rFonts w:ascii="Times New Roman" w:hAnsi="Times New Roman" w:cs="Times New Roman"/>
+          <w:sz w:val="20"/>
+          <w:szCs w:val="20"/>
+        </w:rPr>
+      </w:pPr>
+      <w:r>
+        <w:rPr>
+          <w:rFonts w:ascii="Times New Roman" w:hAnsi="Times New Roman" w:cs="Times New Roman"/>
+          <w:sz w:val="20"/>
+          <w:szCs w:val="20"/>
+        </w:rPr>
+        <w:t>Bonis Point</w:t>
+      </w:r>
+      <w:r>
+        <w:rPr>
+          <w:rFonts w:ascii="Times New Roman" w:hAnsi="Times New Roman" w:cs="Times New Roman"/>
+          <w:sz w:val="20"/>
+          <w:szCs w:val="20"/>
+        </w:rPr>
+        <w:t xml:space="preserve"> Mentions:</w:t>
+      </w:r>
     </w:p>
     <w:p>
       <w:pPr>
-        <w:rPr>
-          <w:rFonts w:ascii="Times New Roman" w:hAnsi="Times New Roman" w:cs="Times New Roman"/>
-          <w:sz w:val="20"/>
-          <w:szCs w:val="20"/>
-        </w:rPr>
-      </w:pPr>
+        <w:pStyle w:val="ListParagraph"/>
+        <w:numPr>
+          <w:ilvl w:val="0"/>
+          <w:numId w:val="5"/>
+        </w:numPr>
+        <w:ind w:left="270" w:hanging="270"/>
+        <w:rPr>
+          <w:rFonts w:ascii="Times New Roman" w:hAnsi="Times New Roman" w:cs="Times New Roman"/>
+          <w:sz w:val="20"/>
+          <w:szCs w:val="20"/>
+        </w:rPr>
+      </w:pPr>
+      <w:r>
+        <w:rPr>
+          <w:rFonts w:ascii="Times New Roman" w:hAnsi="Times New Roman" w:cs="Times New Roman"/>
+          <w:sz w:val="20"/>
+          <w:szCs w:val="20"/>
+        </w:rPr>
+        <w:t>Implemented “Click and Drag Setup” on the Normal page.</w:t>
+      </w:r>
     </w:p>
     <w:p>
       <w:pPr>
-        <w:rPr>
-          <w:i/>
-          <w:iCs/>
-        </w:rPr>
-      </w:pPr>
-      <w:r>
-        <w:rPr>
-          <w:i/>
-          <w:iCs/>
-        </w:rPr>
-        <w:t>NEED TO ADD TO FILE PROJECT</w:t>
-      </w:r>
-    </w:p>
-    <w:p>
-      <w:pPr>
-        <w:rPr>
-          <w:i/>
-          <w:iCs/>
-        </w:rPr>
-      </w:pPr>
-    </w:p>
-    <w:p>
-      <w:pPr>
-        <w:pStyle w:val="p1"/>
-        <w:rPr>
-          <w:rStyle w:val="s1"/>
-          <w:rFonts w:eastAsiaTheme="majorEastAsia"/>
-          <w:i/>
-          <w:iCs/>
-        </w:rPr>
-      </w:pPr>
-      <w:r>
-        <w:rPr>
-          <w:i/>
-          <w:iCs/>
-        </w:rPr>
-        <w:t xml:space="preserve">THERE NEEDS TO BE </w:t>
+        <w:pStyle w:val="ListParagraph"/>
+        <w:numPr>
+          <w:ilvl w:val="0"/>
+          <w:numId w:val="5"/>
+        </w:numPr>
+        <w:ind w:left="270" w:hanging="270"/>
+        <w:rPr>
+          <w:rFonts w:ascii="Times New Roman" w:hAnsi="Times New Roman" w:cs="Times New Roman"/>
+          <w:sz w:val="20"/>
+          <w:szCs w:val="20"/>
+        </w:rPr>
+      </w:pPr>
+      <w:r>
+        <w:rPr>
+          <w:rFonts w:ascii="Times New Roman" w:hAnsi="Times New Roman" w:cs="Times New Roman"/>
+          <w:sz w:val="20"/>
+          <w:szCs w:val="20"/>
+        </w:rPr>
+        <w:t xml:space="preserve">Attempted to get this in 48hours early but my son decided that was not going to </w:t>
       </w:r>
       <w:proofErr w:type="gramStart"/>
       <w:r>
         <w:rPr>
-          <w:i/>
-          <w:iCs/>
-        </w:rPr>
-        <w:t>A</w:t>
+          <w:rFonts w:ascii="Times New Roman" w:hAnsi="Times New Roman" w:cs="Times New Roman"/>
+          <w:sz w:val="20"/>
+          <w:szCs w:val="20"/>
+        </w:rPr>
+        <w:t>happen, and</w:t>
       </w:r>
       <w:proofErr w:type="gramEnd"/>
       <w:r>
         <w:rPr>
-          <w:i/>
-          <w:iCs/>
-        </w:rPr>
-        <w:t xml:space="preserve"> EASY AND </w:t>
-      </w:r>
-      <w:r>
-        <w:rPr>
-          <w:i/>
-          <w:iCs/>
-        </w:rPr>
-        <w:t>NORMAL</w:t>
-      </w:r>
-      <w:r>
-        <w:rPr>
-          <w:i/>
-          <w:iCs/>
-        </w:rPr>
-        <w:t xml:space="preserve">: </w:t>
-      </w:r>
-      <w:r>
-        <w:rPr>
-          <w:rStyle w:val="s1"/>
-          <w:rFonts w:eastAsiaTheme="majorEastAsia"/>
-          <w:i/>
-          <w:iCs/>
-        </w:rPr>
-        <w:t xml:space="preserve">normal is the standard two </w:t>
-      </w:r>
-      <w:r>
-        <w:rPr>
-          <w:rStyle w:val="s1"/>
-          <w:rFonts w:eastAsiaTheme="majorEastAsia"/>
-          <w:i/>
-          <w:iCs/>
-        </w:rPr>
-        <w:t>board</w:t>
-      </w:r>
-      <w:r>
-        <w:rPr>
-          <w:rStyle w:val="s1"/>
-          <w:rFonts w:eastAsiaTheme="majorEastAsia"/>
-          <w:i/>
-          <w:iCs/>
-        </w:rPr>
-        <w:t xml:space="preserve"> game and the free play is only playing the enem</w:t>
-      </w:r>
-      <w:r>
-        <w:rPr>
-          <w:rStyle w:val="s1"/>
-          <w:rFonts w:eastAsiaTheme="majorEastAsia"/>
-          <w:i/>
-          <w:iCs/>
-        </w:rPr>
-        <w:t>y</w:t>
-      </w:r>
-    </w:p>
-    <w:p>
-      <w:pPr>
-        <w:pStyle w:val="p1"/>
-        <w:rPr>
-          <w:rStyle w:val="s1"/>
-          <w:rFonts w:eastAsiaTheme="majorEastAsia"/>
-          <w:i/>
-          <w:iCs/>
-        </w:rPr>
-      </w:pPr>
-    </w:p>
-    <w:p>
-      <w:pPr>
-        <w:pStyle w:val="p1"/>
-        <w:rPr>
-          <w:i/>
-          <w:iCs/>
-        </w:rPr>
-      </w:pPr>
-      <w:r>
-        <w:rPr>
-          <w:rStyle w:val="s1"/>
-          <w:rFonts w:eastAsiaTheme="majorEastAsia"/>
-          <w:i/>
-          <w:iCs/>
-        </w:rPr>
-        <w:t>THIS MEANS there should be a game page as a root then two subpages, easy and normal.</w:t>
-      </w:r>
-      <w:r>
-        <w:rPr>
-          <w:rStyle w:val="s1"/>
-          <w:rFonts w:eastAsiaTheme="majorEastAsia"/>
-          <w:i/>
-          <w:iCs/>
-        </w:rPr>
-        <w:t xml:space="preserve"> This can be done by removing sample and replacing with game.js. this page can point to play.js (rename to normal.js) then strip normal.js to have the enemy board only (mine sweeper style)  </w:t>
-      </w:r>
-    </w:p>
-    <w:p>
-      <w:pPr>
-        <w:rPr>
-          <w:i/>
-          <w:iCs/>
-        </w:rPr>
-      </w:pPr>
-    </w:p>
-    <w:p>
-      <w:pPr>
-        <w:rPr>
-          <w:i/>
-          <w:iCs/>
-        </w:rPr>
-      </w:pPr>
-      <w:r>
-        <w:rPr>
-          <w:i/>
-          <w:iCs/>
-        </w:rPr>
-        <w:t>DON’T USE VAR***</w:t>
-      </w:r>
-      <w:r>
-        <w:rPr>
-          <w:i/>
-          <w:iCs/>
-        </w:rPr>
-        <w:t>, SEARCH AND DESTROY</w:t>
+          <w:rFonts w:ascii="Times New Roman" w:hAnsi="Times New Roman" w:cs="Times New Roman"/>
+          <w:sz w:val="20"/>
+          <w:szCs w:val="20"/>
+        </w:rPr>
+        <w:t xml:space="preserve"> then making the video help agree with him.</w:t>
       </w:r>
     </w:p>
     <w:sectPr>
-      <w:headerReference w:type="default" r:id="rId9"/>
+      <w:headerReference w:type="default" r:id="rId10"/>
       <w:pgSz w:w="12240" w:h="15840"/>
       <w:pgMar w:top="1440" w:right="1440" w:bottom="1440" w:left="1440" w:header="720" w:footer="720" w:gutter="0"/>
       <w:cols w:space="720"/>
@@ -2422,6 +2680,30 @@
       <w:szCs w:val="18"/>
     </w:rPr>
   </w:style>
+  <w:style w:type="character" w:styleId="Strong">
+    <w:name w:val="Strong"/>
+    <w:basedOn w:val="DefaultParagraphFont"/>
+    <w:uiPriority w:val="22"/>
+    <w:qFormat/>
+    <w:rsid w:val="00280C9A"/>
+    <w:rPr>
+      <w:b/>
+      <w:bCs/>
+    </w:rPr>
+  </w:style>
+  <w:style w:type="character" w:styleId="HTMLCode">
+    <w:name w:val="HTML Code"/>
+    <w:basedOn w:val="DefaultParagraphFont"/>
+    <w:uiPriority w:val="99"/>
+    <w:semiHidden/>
+    <w:unhideWhenUsed/>
+    <w:rsid w:val="00280C9A"/>
+    <w:rPr>
+      <w:rFonts w:ascii="Courier New" w:eastAsia="Times New Roman" w:hAnsi="Courier New" w:cs="Courier New"/>
+      <w:sz w:val="20"/>
+      <w:szCs w:val="20"/>
+    </w:rPr>
+  </w:style>
 </w:styles>
 </file>
 

</xml_diff>